<commit_message>
Update Progetto di ingegneria del Software3.docx
Co-Authored-By: rberto4 <92097805+rberto4@users.noreply.github.com>
Co-Authored-By: stefan1067 <92978849+stefan1067@users.noreply.github.com>
</commit_message>
<xml_diff>
--- a/docs/Progetto di ingegneria del Software3.docx
+++ b/docs/Progetto di ingegneria del Software3.docx
@@ -10959,7 +10959,6 @@
         </w:rPr>
         <w:t xml:space="preserve">Software </w:t>
       </w:r>
-      <w:proofErr w:type="spellStart"/>
       <w:r>
         <w:rPr>
           <w:rFonts w:asciiTheme="majorHAnsi" w:hAnsiTheme="majorHAnsi" w:cstheme="majorHAnsi"/>
@@ -10969,9 +10968,8 @@
           <w:sz w:val="44"/>
           <w:szCs w:val="44"/>
         </w:rPr>
-        <w:t>architecture</w:t>
-      </w:r>
-      <w:proofErr w:type="spellEnd"/>
+        <w:t>A</w:t>
+      </w:r>
       <w:r>
         <w:rPr>
           <w:rFonts w:asciiTheme="majorHAnsi" w:hAnsiTheme="majorHAnsi" w:cstheme="majorHAnsi"/>
@@ -10981,7 +10979,18 @@
           <w:sz w:val="44"/>
           <w:szCs w:val="44"/>
         </w:rPr>
-        <w:t xml:space="preserve"> </w:t>
+        <w:t>rchitecture</w:t>
+      </w:r>
+      <w:r>
+        <w:rPr>
+          <w:rFonts w:asciiTheme="majorHAnsi" w:hAnsiTheme="majorHAnsi" w:cstheme="majorHAnsi"/>
+          <w:b/>
+          <w:bCs/>
+          <w:color w:val="1F2328"/>
+          <w:sz w:val="44"/>
+          <w:szCs w:val="44"/>
+        </w:rPr>
+        <w:t>:</w:t>
       </w:r>
     </w:p>
     <w:p>
@@ -12241,7 +12250,7 @@
           </mc:Choice>
           <mc:Fallback>
             <w:pict>
-              <v:shapetype w14:anchorId="7DBA829E" id="_x0000_t88" coordsize="21600,21600" o:spt="88" adj="1800,10800" path="m,qx10800@0l10800@2qy21600@11,10800@3l10800@1qy,21600e" filled="f">
+              <v:shapetype w14:anchorId="78F011EC" id="_x0000_t88" coordsize="21600,21600" o:spt="88" adj="1800,10800" path="m,qx10800@0l10800@2qy21600@11,10800@3l10800@1qy,21600e" filled="f">
                 <v:formulas>
                   <v:f eqn="val #0"/>
                   <v:f eqn="sum 21600 0 #0"/>
@@ -12337,7 +12346,7 @@
           </mc:Choice>
           <mc:Fallback>
             <w:pict>
-              <v:shape w14:anchorId="24F0A8D1" id="Parentesi graffa chiusa 2" o:spid="_x0000_s1026" type="#_x0000_t88" style="position:absolute;margin-left:196.4pt;margin-top:85.3pt;width:16.4pt;height:17.1pt;z-index:251668480;visibility:visible;mso-wrap-style:square;mso-wrap-distance-left:9pt;mso-wrap-distance-top:0;mso-wrap-distance-right:9pt;mso-wrap-distance-bottom:0;mso-position-horizontal:absolute;mso-position-horizontal-relative:text;mso-position-vertical:absolute;mso-position-vertical-relative:text;v-text-anchor:middle" o:gfxdata="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" adj="1725" strokecolor="#4472c4 [3204]" strokeweight=".5pt">
+              <v:shape w14:anchorId="3B749050" id="Parentesi graffa chiusa 2" o:spid="_x0000_s1026" type="#_x0000_t88" style="position:absolute;margin-left:196.4pt;margin-top:85.3pt;width:16.4pt;height:17.1pt;z-index:251668480;visibility:visible;mso-wrap-style:square;mso-wrap-distance-left:9pt;mso-wrap-distance-top:0;mso-wrap-distance-right:9pt;mso-wrap-distance-bottom:0;mso-position-horizontal:absolute;mso-position-horizontal-relative:text;mso-position-vertical:absolute;mso-position-vertical-relative:text;v-text-anchor:middle" o:gfxdata="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" adj="1725" strokecolor="#4472c4 [3204]" strokeweight=".5pt">
                 <v:stroke joinstyle="miter"/>
               </v:shape>
             </w:pict>

</xml_diff>